<commit_message>
commit after git og screenshot addd in word
</commit_message>
<xml_diff>
--- a/PROG2070_MT25_AryanGajjar_UnitTesting.docx
+++ b/PROG2070_MT25_AryanGajjar_UnitTesting.docx
@@ -1169,13 +1169,8 @@
       </w:r>
       <w:proofErr w:type="spellEnd"/>
       <w:r>
-        <w:t>(18)</w:t>
-      </w:r>
-      <w:proofErr w:type="gramStart"/>
-      <w:r>
-        <w:t>);</w:t>
-      </w:r>
-      <w:proofErr w:type="gramEnd"/>
+        <w:t>(18));</w:t>
+      </w:r>
     </w:p>
     <w:p>
       <w:r>
@@ -1213,6 +1208,117 @@
         </w:rPr>
         <w:t>Git log screenshot and link</w:t>
       </w:r>
+    </w:p>
+    <w:p>
+      <w:pPr>
+        <w:jc w:val="center"/>
+        <w:rPr>
+          <w:sz w:val="36"/>
+          <w:szCs w:val="36"/>
+          <w:lang w:val="en-US"/>
+        </w:rPr>
+      </w:pPr>
+      <w:r>
+        <w:rPr>
+          <w:noProof/>
+        </w:rPr>
+        <w:drawing>
+          <wp:inline distT="0" distB="0" distL="0" distR="0" wp14:anchorId="61532C25" wp14:editId="366C05CE">
+            <wp:extent cx="5943600" cy="3343275"/>
+            <wp:effectExtent l="0" t="0" r="0" b="9525"/>
+            <wp:docPr id="1555802774" name="Picture 1" descr="A screenshot of a computer&#10;&#10;AI-generated content may be incorrect."/>
+            <wp:cNvGraphicFramePr>
+              <a:graphicFrameLocks xmlns:a="http://schemas.openxmlformats.org/drawingml/2006/main" noChangeAspect="1"/>
+            </wp:cNvGraphicFramePr>
+            <a:graphic xmlns:a="http://schemas.openxmlformats.org/drawingml/2006/main">
+              <a:graphicData uri="http://schemas.openxmlformats.org/drawingml/2006/picture">
+                <pic:pic xmlns:pic="http://schemas.openxmlformats.org/drawingml/2006/picture">
+                  <pic:nvPicPr>
+                    <pic:cNvPr id="1555802774" name="Picture 1" descr="A screenshot of a computer&#10;&#10;AI-generated content may be incorrect."/>
+                    <pic:cNvPicPr/>
+                  </pic:nvPicPr>
+                  <pic:blipFill>
+                    <a:blip r:embed="rId5"/>
+                    <a:stretch>
+                      <a:fillRect/>
+                    </a:stretch>
+                  </pic:blipFill>
+                  <pic:spPr>
+                    <a:xfrm>
+                      <a:off x="0" y="0"/>
+                      <a:ext cx="5943600" cy="3343275"/>
+                    </a:xfrm>
+                    <a:prstGeom prst="rect">
+                      <a:avLst/>
+                    </a:prstGeom>
+                  </pic:spPr>
+                </pic:pic>
+              </a:graphicData>
+            </a:graphic>
+          </wp:inline>
+        </w:drawing>
+      </w:r>
+    </w:p>
+    <w:p>
+      <w:pPr>
+        <w:jc w:val="center"/>
+        <w:rPr>
+          <w:lang w:val="en-US"/>
+        </w:rPr>
+      </w:pPr>
+    </w:p>
+    <w:p>
+      <w:pPr>
+        <w:jc w:val="center"/>
+        <w:rPr>
+          <w:lang w:val="en-US"/>
+        </w:rPr>
+      </w:pPr>
+    </w:p>
+    <w:p>
+      <w:pPr>
+        <w:jc w:val="center"/>
+        <w:rPr>
+          <w:lang w:val="en-US"/>
+        </w:rPr>
+      </w:pPr>
+      <w:r>
+        <w:rPr>
+          <w:lang w:val="en-US"/>
+        </w:rPr>
+        <w:t xml:space="preserve">GitHub link: </w:t>
+      </w:r>
+      <w:hyperlink r:id="rId6" w:history="1">
+        <w:r>
+          <w:rPr>
+            <w:rStyle w:val="Hyperlink"/>
+            <w:lang w:val="en-US"/>
+          </w:rPr>
+          <w:t>https://github.com/agajjar2211/PROG2070</w:t>
+        </w:r>
+        <w:r>
+          <w:rPr>
+            <w:rStyle w:val="Hyperlink"/>
+            <w:lang w:val="en-US"/>
+          </w:rPr>
+          <w:t>_</w:t>
+        </w:r>
+        <w:r>
+          <w:rPr>
+            <w:rStyle w:val="Hyperlink"/>
+            <w:lang w:val="en-US"/>
+          </w:rPr>
+          <w:t>MT25_AryanGajjar.git</w:t>
+        </w:r>
+      </w:hyperlink>
+    </w:p>
+    <w:p>
+      <w:pPr>
+        <w:jc w:val="center"/>
+        <w:rPr>
+          <w:lang w:val="en-US"/>
+        </w:rPr>
+      </w:pPr>
     </w:p>
     <w:sectPr>
       <w:pgSz w:w="12240" w:h="15840"/>
@@ -1828,6 +1934,7 @@
   <w:style w:type="character" w:default="1" w:styleId="DefaultParagraphFont">
     <w:name w:val="Default Paragraph Font"/>
     <w:uiPriority w:val="1"/>
+    <w:semiHidden/>
     <w:unhideWhenUsed/>
   </w:style>
   <w:style w:type="table" w:default="1" w:styleId="TableNormal">
@@ -2139,6 +2246,41 @@
       <w:smallCaps/>
       <w:color w:val="0F4761" w:themeColor="accent1" w:themeShade="BF"/>
       <w:spacing w:val="5"/>
+    </w:rPr>
+  </w:style>
+  <w:style w:type="character" w:styleId="Hyperlink">
+    <w:name w:val="Hyperlink"/>
+    <w:basedOn w:val="DefaultParagraphFont"/>
+    <w:uiPriority w:val="99"/>
+    <w:unhideWhenUsed/>
+    <w:rsid w:val="007502AC"/>
+    <w:rPr>
+      <w:color w:val="467886" w:themeColor="hyperlink"/>
+      <w:u w:val="single"/>
+    </w:rPr>
+  </w:style>
+  <w:style w:type="character" w:styleId="UnresolvedMention">
+    <w:name w:val="Unresolved Mention"/>
+    <w:basedOn w:val="DefaultParagraphFont"/>
+    <w:uiPriority w:val="99"/>
+    <w:semiHidden/>
+    <w:unhideWhenUsed/>
+    <w:rsid w:val="007502AC"/>
+    <w:rPr>
+      <w:color w:val="605E5C"/>
+      <w:shd w:val="clear" w:color="auto" w:fill="E1DFDD"/>
+    </w:rPr>
+  </w:style>
+  <w:style w:type="character" w:styleId="FollowedHyperlink">
+    <w:name w:val="FollowedHyperlink"/>
+    <w:basedOn w:val="DefaultParagraphFont"/>
+    <w:uiPriority w:val="99"/>
+    <w:semiHidden/>
+    <w:unhideWhenUsed/>
+    <w:rsid w:val="007502AC"/>
+    <w:rPr>
+      <w:color w:val="96607D" w:themeColor="followedHyperlink"/>
+      <w:u w:val="single"/>
     </w:rPr>
   </w:style>
 </w:styles>

</xml_diff>